<commit_message>
cap nhat dât trong ccdl
</commit_message>
<xml_diff>
--- a/CauChuyenDuLieu_LocXoay1950_2022.docx
+++ b/CauChuyenDuLieu_LocXoay1950_2022.docx
@@ -23,6 +23,12 @@
           <w:rFonts w:ascii="Times New Roman" w:hAnsi="Times New Roman" w:cs="Times New Roman"/>
         </w:rPr>
       </w:pPr>
+      <w:r>
+        <w:rPr>
+          <w:rFonts w:ascii="Times New Roman" w:hAnsi="Times New Roman" w:cs="Times New Roman"/>
+        </w:rPr>
+        <w:t>Test dashbảod1</w:t>
+      </w:r>
     </w:p>
     <w:p>
       <w:pPr>

</xml_diff>